<commit_message>
Add NN in proposal
</commit_message>
<xml_diff>
--- a/Final/Proposal.docx
+++ b/Final/Proposal.docx
@@ -739,7 +739,29 @@
                                           <w:szCs w:val="36"/>
                                           <w:lang w:eastAsia="zh-TW"/>
                                         </w:rPr>
-                                        <w:t>張芯瑜、吳邦寧</w:t>
+                                        <w:t>張</w:t>
+                                      </w:r>
+                                      <w:proofErr w:type="gramStart"/>
+                                      <w:r>
+                                        <w:rPr>
+                                          <w:rFonts w:hint="eastAsia"/>
+                                          <w:color w:val="B4C6E7" w:themeColor="accent1" w:themeTint="66"/>
+                                          <w:sz w:val="36"/>
+                                          <w:szCs w:val="36"/>
+                                          <w:lang w:eastAsia="zh-TW"/>
+                                        </w:rPr>
+                                        <w:t>芯瑜、</w:t>
+                                      </w:r>
+                                      <w:proofErr w:type="gramEnd"/>
+                                      <w:r>
+                                        <w:rPr>
+                                          <w:rFonts w:hint="eastAsia"/>
+                                          <w:color w:val="B4C6E7" w:themeColor="accent1" w:themeTint="66"/>
+                                          <w:sz w:val="36"/>
+                                          <w:szCs w:val="36"/>
+                                          <w:lang w:eastAsia="zh-TW"/>
+                                        </w:rPr>
+                                        <w:t>吳邦寧</w:t>
                                       </w:r>
                                     </w:sdtContent>
                                   </w:sdt>
@@ -938,7 +960,29 @@
                                     <w:szCs w:val="36"/>
                                     <w:lang w:eastAsia="zh-TW"/>
                                   </w:rPr>
-                                  <w:t>張芯瑜、吳邦寧</w:t>
+                                  <w:t>張</w:t>
+                                </w:r>
+                                <w:proofErr w:type="gramStart"/>
+                                <w:r>
+                                  <w:rPr>
+                                    <w:rFonts w:hint="eastAsia"/>
+                                    <w:color w:val="B4C6E7" w:themeColor="accent1" w:themeTint="66"/>
+                                    <w:sz w:val="36"/>
+                                    <w:szCs w:val="36"/>
+                                    <w:lang w:eastAsia="zh-TW"/>
+                                  </w:rPr>
+                                  <w:t>芯瑜、</w:t>
+                                </w:r>
+                                <w:proofErr w:type="gramEnd"/>
+                                <w:r>
+                                  <w:rPr>
+                                    <w:rFonts w:hint="eastAsia"/>
+                                    <w:color w:val="B4C6E7" w:themeColor="accent1" w:themeTint="66"/>
+                                    <w:sz w:val="36"/>
+                                    <w:szCs w:val="36"/>
+                                    <w:lang w:eastAsia="zh-TW"/>
+                                  </w:rPr>
+                                  <w:t>吳邦寧</w:t>
                                 </w:r>
                               </w:sdtContent>
                             </w:sdt>
@@ -985,7 +1029,21 @@
         <w:rPr>
           <w:rFonts w:hint="eastAsia"/>
         </w:rPr>
-        <w:t xml:space="preserve">本計畫將以現場可程式化邏輯閘陣列 </w:t>
+        <w:t>本計畫將以現場可程式化邏輯</w:t>
+      </w:r>
+      <w:proofErr w:type="gramStart"/>
+      <w:r>
+        <w:rPr>
+          <w:rFonts w:hint="eastAsia"/>
+        </w:rPr>
+        <w:t>閘</w:t>
+      </w:r>
+      <w:proofErr w:type="gramEnd"/>
+      <w:r>
+        <w:rPr>
+          <w:rFonts w:hint="eastAsia"/>
+        </w:rPr>
+        <w:t xml:space="preserve">陣列 </w:t>
       </w:r>
       <w:r>
         <w:t>(Field Programmable Gate Array, FPGA)</w:t>
@@ -1003,7 +1061,21 @@
         <w:rPr>
           <w:rFonts w:hint="eastAsia"/>
         </w:rPr>
-        <w:t xml:space="preserve">，並以該技術實作手勢偵測式 </w:t>
+        <w:t>，並以該技術實</w:t>
+      </w:r>
+      <w:proofErr w:type="gramStart"/>
+      <w:r>
+        <w:rPr>
+          <w:rFonts w:hint="eastAsia"/>
+        </w:rPr>
+        <w:t>作手</w:t>
+      </w:r>
+      <w:proofErr w:type="gramEnd"/>
+      <w:r>
+        <w:rPr>
+          <w:rFonts w:hint="eastAsia"/>
+        </w:rPr>
+        <w:t xml:space="preserve">勢偵測式 </w:t>
       </w:r>
       <w:r>
         <w:t xml:space="preserve">(Gesture Detection) </w:t>
@@ -1047,7 +1119,21 @@
         <w:rPr>
           <w:rFonts w:hint="eastAsia"/>
         </w:rPr>
-        <w:t xml:space="preserve">資料傳遞給卷積神經網路 </w:t>
+        <w:t>資料傳遞</w:t>
+      </w:r>
+      <w:proofErr w:type="gramStart"/>
+      <w:r>
+        <w:rPr>
+          <w:rFonts w:hint="eastAsia"/>
+        </w:rPr>
+        <w:t>給卷積</w:t>
+      </w:r>
+      <w:proofErr w:type="gramEnd"/>
+      <w:r>
+        <w:rPr>
+          <w:rFonts w:hint="eastAsia"/>
+        </w:rPr>
+        <w:t xml:space="preserve">神經網路 </w:t>
       </w:r>
       <w:r>
         <w:t>(Convolution Neural Network, CNN)</w:t>
@@ -1105,13 +1191,946 @@
     </w:p>
     <w:p>
       <w:pPr>
-        <w:ind w:left="720"/>
-      </w:pPr>
+        <w:ind w:left="360" w:firstLine="720"/>
+        <w:rPr>
+          <w:rFonts w:hint="eastAsia"/>
+        </w:rPr>
+      </w:pPr>
+      <w:r>
+        <w:rPr>
+          <w:rFonts w:hint="eastAsia"/>
+          <w:noProof/>
+        </w:rPr>
+        <w:drawing>
+          <wp:anchor distT="0" distB="0" distL="114300" distR="114300" simplePos="0" relativeHeight="251660288" behindDoc="0" locked="0" layoutInCell="1" allowOverlap="1">
+            <wp:simplePos x="0" y="0"/>
+            <wp:positionH relativeFrom="margin">
+              <wp:align>center</wp:align>
+            </wp:positionH>
+            <wp:positionV relativeFrom="paragraph">
+              <wp:posOffset>890905</wp:posOffset>
+            </wp:positionV>
+            <wp:extent cx="3619500" cy="6197600"/>
+            <wp:effectExtent l="0" t="0" r="0" b="0"/>
+            <wp:wrapTopAndBottom/>
+            <wp:docPr id="4" name="圖片 4" descr="C:\Users\lawre\AppData\Local\Microsoft\Windows\INetCache\Content.MSO\F2217406.tmp"/>
+            <wp:cNvGraphicFramePr>
+              <a:graphicFrameLocks xmlns:a="http://schemas.openxmlformats.org/drawingml/2006/main" noChangeAspect="1"/>
+            </wp:cNvGraphicFramePr>
+            <a:graphic xmlns:a="http://schemas.openxmlformats.org/drawingml/2006/main">
+              <a:graphicData uri="http://schemas.openxmlformats.org/drawingml/2006/picture">
+                <pic:pic xmlns:pic="http://schemas.openxmlformats.org/drawingml/2006/picture">
+                  <pic:nvPicPr>
+                    <pic:cNvPr id="0" name="Picture 1" descr="C:\Users\lawre\AppData\Local\Microsoft\Windows\INetCache\Content.MSO\F2217406.tmp"/>
+                    <pic:cNvPicPr>
+                      <a:picLocks noChangeAspect="1" noChangeArrowheads="1"/>
+                    </pic:cNvPicPr>
+                  </pic:nvPicPr>
+                  <pic:blipFill>
+                    <a:blip r:embed="rId5">
+                      <a:extLst>
+                        <a:ext uri="{28A0092B-C50C-407E-A947-70E740481C1C}">
+                          <a14:useLocalDpi xmlns:a14="http://schemas.microsoft.com/office/drawing/2010/main" val="0"/>
+                        </a:ext>
+                      </a:extLst>
+                    </a:blip>
+                    <a:srcRect/>
+                    <a:stretch>
+                      <a:fillRect/>
+                    </a:stretch>
+                  </pic:blipFill>
+                  <pic:spPr bwMode="auto">
+                    <a:xfrm>
+                      <a:off x="0" y="0"/>
+                      <a:ext cx="3619500" cy="6197600"/>
+                    </a:xfrm>
+                    <a:prstGeom prst="rect">
+                      <a:avLst/>
+                    </a:prstGeom>
+                    <a:noFill/>
+                    <a:ln>
+                      <a:noFill/>
+                    </a:ln>
+                  </pic:spPr>
+                </pic:pic>
+              </a:graphicData>
+            </a:graphic>
+            <wp14:sizeRelH relativeFrom="margin">
+              <wp14:pctWidth>0</wp14:pctWidth>
+            </wp14:sizeRelH>
+            <wp14:sizeRelV relativeFrom="margin">
+              <wp14:pctHeight>0</wp14:pctHeight>
+            </wp14:sizeRelV>
+          </wp:anchor>
+        </w:drawing>
+      </w:r>
       <w:r>
         <w:rPr>
           <w:rFonts w:hint="eastAsia"/>
         </w:rPr>
         <w:t>下圖為神經網路之結構圖，由圖可見該網路使用了</w:t>
+      </w:r>
+      <w:r>
+        <w:rPr>
+          <w:rFonts w:hint="eastAsia"/>
+        </w:rPr>
+        <w:t>雙層的</w:t>
+      </w:r>
+      <w:proofErr w:type="gramStart"/>
+      <w:r>
+        <w:rPr>
+          <w:rFonts w:hint="eastAsia"/>
+        </w:rPr>
+        <w:t>卷積、池化層</w:t>
+      </w:r>
+      <w:proofErr w:type="gramEnd"/>
+      <w:r>
+        <w:rPr>
+          <w:rFonts w:hint="eastAsia"/>
+        </w:rPr>
+        <w:t>，並於神經網路的末端加入全連接層。</w:t>
+      </w:r>
+    </w:p>
+    <w:p>
+      <w:pPr>
+        <w:spacing w:line="259" w:lineRule="auto"/>
+      </w:pPr>
+      <w:r>
+        <w:br w:type="page"/>
+      </w:r>
+    </w:p>
+    <w:p>
+      <w:pPr>
+        <w:spacing w:line="259" w:lineRule="auto"/>
+      </w:pPr>
+      <w:r>
+        <w:lastRenderedPageBreak/>
+        <w:tab/>
+      </w:r>
+      <w:r>
+        <w:rPr>
+          <w:rFonts w:hint="eastAsia"/>
+        </w:rPr>
+        <w:t>下圖為原始訓練資料，由於F</w:t>
+      </w:r>
+      <w:r>
+        <w:t>PGA</w:t>
+      </w:r>
+      <w:r>
+        <w:rPr>
+          <w:rFonts w:hint="eastAsia"/>
+        </w:rPr>
+        <w:t>運算資源相當有限，因此必須先降低解析度，方可將神經網路燒入</w:t>
+      </w:r>
+      <w:r>
+        <w:t>FPGA</w:t>
+      </w:r>
+      <w:r>
+        <w:rPr>
+          <w:rFonts w:hint="eastAsia"/>
+        </w:rPr>
+        <w:t>中。</w:t>
+      </w:r>
+      <w:r>
+        <w:rPr>
+          <w:rFonts w:hint="eastAsia"/>
+        </w:rPr>
+        <w:t>下圖為訓練用的原始圖片，可以發現原始圖片為</w:t>
+      </w:r>
+      <w:r>
+        <w:t>300x300</w:t>
+      </w:r>
+      <w:r>
+        <w:rPr>
+          <w:rFonts w:hint="eastAsia"/>
+        </w:rPr>
+        <w:t>的手勢資料</w:t>
+      </w:r>
+      <w:r>
+        <w:rPr>
+          <w:rFonts w:hint="eastAsia"/>
+        </w:rPr>
+        <w:t>。</w:t>
+      </w:r>
+    </w:p>
+    <w:p>
+      <w:pPr>
+        <w:spacing w:line="259" w:lineRule="auto"/>
+      </w:pPr>
+      <w:r>
+        <w:rPr>
+          <w:rFonts w:hint="eastAsia"/>
+          <w:noProof/>
+        </w:rPr>
+        <w:drawing>
+          <wp:inline distT="0" distB="0" distL="0" distR="0">
+            <wp:extent cx="5953125" cy="5475365"/>
+            <wp:effectExtent l="0" t="0" r="0" b="0"/>
+            <wp:docPr id="5" name="圖片 5" descr="C:\Users\lawre\AppData\Local\Microsoft\Windows\INetCache\Content.MSO\C9312604.tmp"/>
+            <wp:cNvGraphicFramePr>
+              <a:graphicFrameLocks xmlns:a="http://schemas.openxmlformats.org/drawingml/2006/main" noChangeAspect="1"/>
+            </wp:cNvGraphicFramePr>
+            <a:graphic xmlns:a="http://schemas.openxmlformats.org/drawingml/2006/main">
+              <a:graphicData uri="http://schemas.openxmlformats.org/drawingml/2006/picture">
+                <pic:pic xmlns:pic="http://schemas.openxmlformats.org/drawingml/2006/picture">
+                  <pic:nvPicPr>
+                    <pic:cNvPr id="0" name="Picture 3" descr="C:\Users\lawre\AppData\Local\Microsoft\Windows\INetCache\Content.MSO\C9312604.tmp"/>
+                    <pic:cNvPicPr>
+                      <a:picLocks noChangeAspect="1" noChangeArrowheads="1"/>
+                    </pic:cNvPicPr>
+                  </pic:nvPicPr>
+                  <pic:blipFill>
+                    <a:blip r:embed="rId6">
+                      <a:extLst>
+                        <a:ext uri="{28A0092B-C50C-407E-A947-70E740481C1C}">
+                          <a14:useLocalDpi xmlns:a14="http://schemas.microsoft.com/office/drawing/2010/main" val="0"/>
+                        </a:ext>
+                      </a:extLst>
+                    </a:blip>
+                    <a:srcRect/>
+                    <a:stretch>
+                      <a:fillRect/>
+                    </a:stretch>
+                  </pic:blipFill>
+                  <pic:spPr bwMode="auto">
+                    <a:xfrm>
+                      <a:off x="0" y="0"/>
+                      <a:ext cx="5979437" cy="5499566"/>
+                    </a:xfrm>
+                    <a:prstGeom prst="rect">
+                      <a:avLst/>
+                    </a:prstGeom>
+                    <a:noFill/>
+                    <a:ln>
+                      <a:noFill/>
+                    </a:ln>
+                  </pic:spPr>
+                </pic:pic>
+              </a:graphicData>
+            </a:graphic>
+          </wp:inline>
+        </w:drawing>
+      </w:r>
+    </w:p>
+    <w:p>
+      <w:pPr>
+        <w:spacing w:line="259" w:lineRule="auto"/>
+      </w:pPr>
+      <w:r>
+        <w:br w:type="page"/>
+      </w:r>
+    </w:p>
+    <w:p>
+      <w:pPr>
+        <w:spacing w:line="259" w:lineRule="auto"/>
+        <w:rPr>
+          <w:rFonts w:hint="eastAsia"/>
+        </w:rPr>
+      </w:pPr>
+      <w:r>
+        <w:lastRenderedPageBreak/>
+        <w:tab/>
+      </w:r>
+      <w:r>
+        <w:rPr>
+          <w:rFonts w:hint="eastAsia"/>
+        </w:rPr>
+        <w:t>下圖為訓練用的壓縮後圖片，可以見到壓縮後只有</w:t>
+      </w:r>
+      <w:r>
+        <w:t>25x25</w:t>
+      </w:r>
+      <w:r>
+        <w:rPr>
+          <w:rFonts w:hint="eastAsia"/>
+        </w:rPr>
+        <w:t>的解析度。</w:t>
+      </w:r>
+    </w:p>
+    <w:p>
+      <w:pPr>
+        <w:spacing w:line="259" w:lineRule="auto"/>
+      </w:pPr>
+      <w:r>
+        <w:rPr>
+          <w:rFonts w:hint="eastAsia"/>
+          <w:noProof/>
+        </w:rPr>
+        <w:drawing>
+          <wp:inline distT="0" distB="0" distL="0" distR="0">
+            <wp:extent cx="5943600" cy="5519057"/>
+            <wp:effectExtent l="0" t="0" r="0" b="0"/>
+            <wp:docPr id="6" name="圖片 6" descr="C:\Users\lawre\AppData\Local\Microsoft\Windows\INetCache\Content.MSO\2814EEB2.tmp"/>
+            <wp:cNvGraphicFramePr>
+              <a:graphicFrameLocks xmlns:a="http://schemas.openxmlformats.org/drawingml/2006/main" noChangeAspect="1"/>
+            </wp:cNvGraphicFramePr>
+            <a:graphic xmlns:a="http://schemas.openxmlformats.org/drawingml/2006/main">
+              <a:graphicData uri="http://schemas.openxmlformats.org/drawingml/2006/picture">
+                <pic:pic xmlns:pic="http://schemas.openxmlformats.org/drawingml/2006/picture">
+                  <pic:nvPicPr>
+                    <pic:cNvPr id="0" name="Picture 5" descr="C:\Users\lawre\AppData\Local\Microsoft\Windows\INetCache\Content.MSO\2814EEB2.tmp"/>
+                    <pic:cNvPicPr>
+                      <a:picLocks noChangeAspect="1" noChangeArrowheads="1"/>
+                    </pic:cNvPicPr>
+                  </pic:nvPicPr>
+                  <pic:blipFill>
+                    <a:blip r:embed="rId7">
+                      <a:extLst>
+                        <a:ext uri="{28A0092B-C50C-407E-A947-70E740481C1C}">
+                          <a14:useLocalDpi xmlns:a14="http://schemas.microsoft.com/office/drawing/2010/main" val="0"/>
+                        </a:ext>
+                      </a:extLst>
+                    </a:blip>
+                    <a:srcRect/>
+                    <a:stretch>
+                      <a:fillRect/>
+                    </a:stretch>
+                  </pic:blipFill>
+                  <pic:spPr bwMode="auto">
+                    <a:xfrm>
+                      <a:off x="0" y="0"/>
+                      <a:ext cx="5943600" cy="5519057"/>
+                    </a:xfrm>
+                    <a:prstGeom prst="rect">
+                      <a:avLst/>
+                    </a:prstGeom>
+                    <a:noFill/>
+                    <a:ln>
+                      <a:noFill/>
+                    </a:ln>
+                  </pic:spPr>
+                </pic:pic>
+              </a:graphicData>
+            </a:graphic>
+          </wp:inline>
+        </w:drawing>
+      </w:r>
+    </w:p>
+    <w:p>
+      <w:pPr>
+        <w:spacing w:line="259" w:lineRule="auto"/>
+      </w:pPr>
+      <w:r>
+        <w:br w:type="page"/>
+      </w:r>
+    </w:p>
+    <w:p>
+      <w:pPr>
+        <w:spacing w:line="259" w:lineRule="auto"/>
+        <w:rPr>
+          <w:rFonts w:hint="eastAsia"/>
+        </w:rPr>
+      </w:pPr>
+      <w:r>
+        <w:lastRenderedPageBreak/>
+        <w:tab/>
+      </w:r>
+      <w:r>
+        <w:rPr>
+          <w:rFonts w:hint="eastAsia"/>
+        </w:rPr>
+        <w:t xml:space="preserve">為了增加模型的穩健度，我們對訓練資料進行資料擴增 </w:t>
+      </w:r>
+      <w:r>
+        <w:t>(Data Augmentation)</w:t>
+      </w:r>
+      <w:r>
+        <w:rPr>
+          <w:rFonts w:hint="eastAsia"/>
+        </w:rPr>
+        <w:t>，下圖為擴增後的訓練資料。</w:t>
+      </w:r>
+      <w:r>
+        <w:rPr>
+          <w:rFonts w:hint="eastAsia"/>
+          <w:noProof/>
+        </w:rPr>
+        <w:drawing>
+          <wp:inline distT="0" distB="0" distL="0" distR="0">
+            <wp:extent cx="5943600" cy="5519057"/>
+            <wp:effectExtent l="0" t="0" r="0" b="0"/>
+            <wp:docPr id="7" name="圖片 7" descr="C:\Users\lawre\AppData\Local\Microsoft\Windows\INetCache\Content.MSO\30A2F190.tmp"/>
+            <wp:cNvGraphicFramePr>
+              <a:graphicFrameLocks xmlns:a="http://schemas.openxmlformats.org/drawingml/2006/main" noChangeAspect="1"/>
+            </wp:cNvGraphicFramePr>
+            <a:graphic xmlns:a="http://schemas.openxmlformats.org/drawingml/2006/main">
+              <a:graphicData uri="http://schemas.openxmlformats.org/drawingml/2006/picture">
+                <pic:pic xmlns:pic="http://schemas.openxmlformats.org/drawingml/2006/picture">
+                  <pic:nvPicPr>
+                    <pic:cNvPr id="0" name="Picture 7" descr="C:\Users\lawre\AppData\Local\Microsoft\Windows\INetCache\Content.MSO\30A2F190.tmp"/>
+                    <pic:cNvPicPr>
+                      <a:picLocks noChangeAspect="1" noChangeArrowheads="1"/>
+                    </pic:cNvPicPr>
+                  </pic:nvPicPr>
+                  <pic:blipFill>
+                    <a:blip r:embed="rId8">
+                      <a:extLst>
+                        <a:ext uri="{28A0092B-C50C-407E-A947-70E740481C1C}">
+                          <a14:useLocalDpi xmlns:a14="http://schemas.microsoft.com/office/drawing/2010/main" val="0"/>
+                        </a:ext>
+                      </a:extLst>
+                    </a:blip>
+                    <a:srcRect/>
+                    <a:stretch>
+                      <a:fillRect/>
+                    </a:stretch>
+                  </pic:blipFill>
+                  <pic:spPr bwMode="auto">
+                    <a:xfrm>
+                      <a:off x="0" y="0"/>
+                      <a:ext cx="5943600" cy="5519057"/>
+                    </a:xfrm>
+                    <a:prstGeom prst="rect">
+                      <a:avLst/>
+                    </a:prstGeom>
+                    <a:noFill/>
+                    <a:ln>
+                      <a:noFill/>
+                    </a:ln>
+                  </pic:spPr>
+                </pic:pic>
+              </a:graphicData>
+            </a:graphic>
+          </wp:inline>
+        </w:drawing>
+      </w:r>
+    </w:p>
+    <w:p>
+      <w:pPr>
+        <w:spacing w:line="259" w:lineRule="auto"/>
+      </w:pPr>
+      <w:r>
+        <w:br w:type="page"/>
+      </w:r>
+    </w:p>
+    <w:p>
+      <w:pPr>
+        <w:spacing w:line="259" w:lineRule="auto"/>
+      </w:pPr>
+      <w:r>
+        <w:lastRenderedPageBreak/>
+        <w:tab/>
+      </w:r>
+      <w:r>
+        <w:rPr>
+          <w:rFonts w:hint="eastAsia"/>
+        </w:rPr>
+        <w:t>由於F</w:t>
+      </w:r>
+      <w:r>
+        <w:t>PGA</w:t>
+      </w:r>
+      <w:r>
+        <w:rPr>
+          <w:rFonts w:hint="eastAsia"/>
+        </w:rPr>
+        <w:t>的記憶體容量相當有限，本神經網路只使用約略</w:t>
+      </w:r>
+      <w:r>
+        <w:t>5000</w:t>
+      </w:r>
+      <w:r>
+        <w:rPr>
+          <w:rFonts w:hint="eastAsia"/>
+        </w:rPr>
+        <w:t>個參數，每</w:t>
+      </w:r>
+      <w:proofErr w:type="gramStart"/>
+      <w:r>
+        <w:rPr>
+          <w:rFonts w:hint="eastAsia"/>
+        </w:rPr>
+        <w:t>個</w:t>
+      </w:r>
+      <w:proofErr w:type="gramEnd"/>
+      <w:r>
+        <w:rPr>
+          <w:rFonts w:hint="eastAsia"/>
+        </w:rPr>
+        <w:t>參數都是一個</w:t>
+      </w:r>
+      <w:r>
+        <w:t>32</w:t>
+      </w:r>
+      <w:r>
+        <w:rPr>
+          <w:rFonts w:hint="eastAsia"/>
+        </w:rPr>
+        <w:t>位元浮點數。</w:t>
+      </w:r>
+    </w:p>
+    <w:p>
+      <w:pPr>
+        <w:spacing w:line="259" w:lineRule="auto"/>
+        <w:rPr>
+          <w:rFonts w:hint="eastAsia"/>
+        </w:rPr>
+      </w:pPr>
+      <w:r>
+        <w:rPr>
+          <w:noProof/>
+        </w:rPr>
+        <w:drawing>
+          <wp:inline distT="0" distB="0" distL="0" distR="0" wp14:anchorId="6DDE0A41" wp14:editId="6AC2F80C">
+            <wp:extent cx="6200775" cy="6038255"/>
+            <wp:effectExtent l="0" t="0" r="0" b="635"/>
+            <wp:docPr id="8" name="圖片 8"/>
+            <wp:cNvGraphicFramePr>
+              <a:graphicFrameLocks xmlns:a="http://schemas.openxmlformats.org/drawingml/2006/main" noChangeAspect="1"/>
+            </wp:cNvGraphicFramePr>
+            <a:graphic xmlns:a="http://schemas.openxmlformats.org/drawingml/2006/main">
+              <a:graphicData uri="http://schemas.openxmlformats.org/drawingml/2006/picture">
+                <pic:pic xmlns:pic="http://schemas.openxmlformats.org/drawingml/2006/picture">
+                  <pic:nvPicPr>
+                    <pic:cNvPr id="1" name=""/>
+                    <pic:cNvPicPr/>
+                  </pic:nvPicPr>
+                  <pic:blipFill>
+                    <a:blip r:embed="rId9"/>
+                    <a:stretch>
+                      <a:fillRect/>
+                    </a:stretch>
+                  </pic:blipFill>
+                  <pic:spPr>
+                    <a:xfrm>
+                      <a:off x="0" y="0"/>
+                      <a:ext cx="6209717" cy="6046963"/>
+                    </a:xfrm>
+                    <a:prstGeom prst="rect">
+                      <a:avLst/>
+                    </a:prstGeom>
+                  </pic:spPr>
+                </pic:pic>
+              </a:graphicData>
+            </a:graphic>
+          </wp:inline>
+        </w:drawing>
+      </w:r>
+    </w:p>
+    <w:p>
+      <w:pPr>
+        <w:spacing w:line="259" w:lineRule="auto"/>
+      </w:pPr>
+      <w:r>
+        <w:br w:type="page"/>
+      </w:r>
+    </w:p>
+    <w:p>
+      <w:pPr>
+        <w:spacing w:line="259" w:lineRule="auto"/>
+      </w:pPr>
+      <w:r>
+        <w:rPr>
+          <w:rFonts w:hint="eastAsia"/>
+          <w:noProof/>
+        </w:rPr>
+        <w:lastRenderedPageBreak/>
+        <w:drawing>
+          <wp:anchor distT="0" distB="0" distL="114300" distR="114300" simplePos="0" relativeHeight="251662336" behindDoc="0" locked="0" layoutInCell="1" allowOverlap="1">
+            <wp:simplePos x="0" y="0"/>
+            <wp:positionH relativeFrom="margin">
+              <wp:posOffset>696595</wp:posOffset>
+            </wp:positionH>
+            <wp:positionV relativeFrom="paragraph">
+              <wp:posOffset>1028700</wp:posOffset>
+            </wp:positionV>
+            <wp:extent cx="4969510" cy="3276600"/>
+            <wp:effectExtent l="0" t="0" r="0" b="0"/>
+            <wp:wrapSquare wrapText="bothSides"/>
+            <wp:docPr id="9" name="圖片 9" descr="C:\Users\lawre\AppData\Local\Microsoft\Windows\INetCache\Content.MSO\71FA9E1E.tmp"/>
+            <wp:cNvGraphicFramePr>
+              <a:graphicFrameLocks xmlns:a="http://schemas.openxmlformats.org/drawingml/2006/main" noChangeAspect="1"/>
+            </wp:cNvGraphicFramePr>
+            <a:graphic xmlns:a="http://schemas.openxmlformats.org/drawingml/2006/main">
+              <a:graphicData uri="http://schemas.openxmlformats.org/drawingml/2006/picture">
+                <pic:pic xmlns:pic="http://schemas.openxmlformats.org/drawingml/2006/picture">
+                  <pic:nvPicPr>
+                    <pic:cNvPr id="0" name="Picture 9" descr="C:\Users\lawre\AppData\Local\Microsoft\Windows\INetCache\Content.MSO\71FA9E1E.tmp"/>
+                    <pic:cNvPicPr>
+                      <a:picLocks noChangeAspect="1" noChangeArrowheads="1"/>
+                    </pic:cNvPicPr>
+                  </pic:nvPicPr>
+                  <pic:blipFill rotWithShape="1">
+                    <a:blip r:embed="rId10">
+                      <a:extLst>
+                        <a:ext uri="{28A0092B-C50C-407E-A947-70E740481C1C}">
+                          <a14:useLocalDpi xmlns:a14="http://schemas.microsoft.com/office/drawing/2010/main" val="0"/>
+                        </a:ext>
+                      </a:extLst>
+                    </a:blip>
+                    <a:srcRect r="49349"/>
+                    <a:stretch/>
+                  </pic:blipFill>
+                  <pic:spPr bwMode="auto">
+                    <a:xfrm>
+                      <a:off x="0" y="0"/>
+                      <a:ext cx="4969510" cy="3276600"/>
+                    </a:xfrm>
+                    <a:prstGeom prst="rect">
+                      <a:avLst/>
+                    </a:prstGeom>
+                    <a:noFill/>
+                    <a:ln>
+                      <a:noFill/>
+                    </a:ln>
+                    <a:extLst>
+                      <a:ext uri="{53640926-AAD7-44D8-BBD7-CCE9431645EC}">
+                        <a14:shadowObscured xmlns:a14="http://schemas.microsoft.com/office/drawing/2010/main"/>
+                      </a:ext>
+                    </a:extLst>
+                  </pic:spPr>
+                </pic:pic>
+              </a:graphicData>
+            </a:graphic>
+          </wp:anchor>
+        </w:drawing>
+      </w:r>
+      <w:r>
+        <w:tab/>
+      </w:r>
+      <w:r>
+        <w:rPr>
+          <w:rFonts w:hint="eastAsia"/>
+        </w:rPr>
+        <w:t>模型採用</w:t>
+      </w:r>
+      <w:proofErr w:type="spellStart"/>
+      <w:r>
+        <w:t>RMSProp</w:t>
+      </w:r>
+      <w:proofErr w:type="spellEnd"/>
+      <w:r>
+        <w:rPr>
+          <w:rFonts w:hint="eastAsia"/>
+        </w:rPr>
+        <w:t>進行最佳化，學習率</w:t>
+      </w:r>
+      <w:proofErr w:type="gramStart"/>
+      <w:r>
+        <w:rPr>
+          <w:rFonts w:hint="eastAsia"/>
+        </w:rPr>
+        <w:t>採</w:t>
+      </w:r>
+      <w:proofErr w:type="gramEnd"/>
+      <w:r>
+        <w:t>0.001</w:t>
+      </w:r>
+      <w:r>
+        <w:rPr>
+          <w:rFonts w:hint="eastAsia"/>
+        </w:rPr>
+        <w:t>，並訓練</w:t>
+      </w:r>
+      <w:r>
+        <w:t>30</w:t>
+      </w:r>
+      <w:r>
+        <w:rPr>
+          <w:rFonts w:hint="eastAsia"/>
+        </w:rPr>
+        <w:t>個</w:t>
+      </w:r>
+      <w:r>
+        <w:t>Epoch</w:t>
+      </w:r>
+      <w:r>
+        <w:rPr>
+          <w:rFonts w:hint="eastAsia"/>
+        </w:rPr>
+        <w:t>，下圖為訓練過程。由圖可見，訓練資料集與</w:t>
+      </w:r>
+      <w:r>
+        <w:rPr>
+          <w:rFonts w:hint="eastAsia"/>
+        </w:rPr>
+        <w:t>測試</w:t>
+      </w:r>
+      <w:proofErr w:type="gramStart"/>
+      <w:r>
+        <w:rPr>
+          <w:rFonts w:hint="eastAsia"/>
+        </w:rPr>
+        <w:t>資料集無明顯</w:t>
+      </w:r>
+      <w:proofErr w:type="gramEnd"/>
+      <w:r>
+        <w:rPr>
+          <w:rFonts w:hint="eastAsia"/>
+        </w:rPr>
+        <w:t>差距，由此可以排除</w:t>
+      </w:r>
+      <w:proofErr w:type="gramStart"/>
+      <w:r>
+        <w:rPr>
+          <w:rFonts w:hint="eastAsia"/>
+        </w:rPr>
+        <w:t>模型過擬合</w:t>
+      </w:r>
+      <w:proofErr w:type="gramEnd"/>
+      <w:r>
+        <w:t>(Overfitting)</w:t>
+      </w:r>
+      <w:r>
+        <w:rPr>
+          <w:rFonts w:hint="eastAsia"/>
+        </w:rPr>
+        <w:t>之可能。</w:t>
+      </w:r>
+    </w:p>
+    <w:p>
+      <w:pPr>
+        <w:spacing w:line="259" w:lineRule="auto"/>
+      </w:pPr>
+      <w:r>
+        <w:rPr>
+          <w:rFonts w:hint="eastAsia"/>
+          <w:noProof/>
+        </w:rPr>
+        <w:drawing>
+          <wp:anchor distT="0" distB="0" distL="114300" distR="114300" simplePos="0" relativeHeight="251661312" behindDoc="0" locked="0" layoutInCell="1" allowOverlap="1">
+            <wp:simplePos x="0" y="0"/>
+            <wp:positionH relativeFrom="margin">
+              <wp:align>center</wp:align>
+            </wp:positionH>
+            <wp:positionV relativeFrom="paragraph">
+              <wp:posOffset>3378200</wp:posOffset>
+            </wp:positionV>
+            <wp:extent cx="4791075" cy="3190204"/>
+            <wp:effectExtent l="0" t="0" r="0" b="0"/>
+            <wp:wrapTopAndBottom/>
+            <wp:docPr id="10" name="圖片 10" descr="C:\Users\lawre\AppData\Local\Microsoft\Windows\INetCache\Content.MSO\97EE8FDC.tmp"/>
+            <wp:cNvGraphicFramePr>
+              <a:graphicFrameLocks xmlns:a="http://schemas.openxmlformats.org/drawingml/2006/main" noChangeAspect="1"/>
+            </wp:cNvGraphicFramePr>
+            <a:graphic xmlns:a="http://schemas.openxmlformats.org/drawingml/2006/main">
+              <a:graphicData uri="http://schemas.openxmlformats.org/drawingml/2006/picture">
+                <pic:pic xmlns:pic="http://schemas.openxmlformats.org/drawingml/2006/picture">
+                  <pic:nvPicPr>
+                    <pic:cNvPr id="0" name="Picture 11" descr="C:\Users\lawre\AppData\Local\Microsoft\Windows\INetCache\Content.MSO\97EE8FDC.tmp"/>
+                    <pic:cNvPicPr>
+                      <a:picLocks noChangeAspect="1" noChangeArrowheads="1"/>
+                    </pic:cNvPicPr>
+                  </pic:nvPicPr>
+                  <pic:blipFill rotWithShape="1">
+                    <a:blip r:embed="rId10">
+                      <a:extLst>
+                        <a:ext uri="{28A0092B-C50C-407E-A947-70E740481C1C}">
+                          <a14:useLocalDpi xmlns:a14="http://schemas.microsoft.com/office/drawing/2010/main" val="0"/>
+                        </a:ext>
+                      </a:extLst>
+                    </a:blip>
+                    <a:srcRect l="49850"/>
+                    <a:stretch/>
+                  </pic:blipFill>
+                  <pic:spPr bwMode="auto">
+                    <a:xfrm>
+                      <a:off x="0" y="0"/>
+                      <a:ext cx="4791075" cy="3190204"/>
+                    </a:xfrm>
+                    <a:prstGeom prst="rect">
+                      <a:avLst/>
+                    </a:prstGeom>
+                    <a:noFill/>
+                    <a:ln>
+                      <a:noFill/>
+                    </a:ln>
+                    <a:extLst>
+                      <a:ext uri="{53640926-AAD7-44D8-BBD7-CCE9431645EC}">
+                        <a14:shadowObscured xmlns:a14="http://schemas.microsoft.com/office/drawing/2010/main"/>
+                      </a:ext>
+                    </a:extLst>
+                  </pic:spPr>
+                </pic:pic>
+              </a:graphicData>
+            </a:graphic>
+          </wp:anchor>
+        </w:drawing>
+      </w:r>
+    </w:p>
+    <w:p>
+      <w:pPr>
+        <w:spacing w:line="259" w:lineRule="auto"/>
+        <w:rPr>
+          <w:rFonts w:hint="eastAsia"/>
+        </w:rPr>
+      </w:pPr>
+    </w:p>
+    <w:p>
+      <w:pPr>
+        <w:spacing w:line="259" w:lineRule="auto"/>
+      </w:pPr>
+      <w:r>
+        <w:br w:type="page"/>
+      </w:r>
+    </w:p>
+    <w:p>
+      <w:pPr>
+        <w:spacing w:line="259" w:lineRule="auto"/>
+      </w:pPr>
+      <w:r>
+        <w:rPr>
+          <w:noProof/>
+        </w:rPr>
+        <w:lastRenderedPageBreak/>
+        <w:drawing>
+          <wp:anchor distT="0" distB="0" distL="114300" distR="114300" simplePos="0" relativeHeight="251663360" behindDoc="0" locked="0" layoutInCell="1" allowOverlap="1">
+            <wp:simplePos x="0" y="0"/>
+            <wp:positionH relativeFrom="margin">
+              <wp:align>center</wp:align>
+            </wp:positionH>
+            <wp:positionV relativeFrom="paragraph">
+              <wp:posOffset>1457325</wp:posOffset>
+            </wp:positionV>
+            <wp:extent cx="4600575" cy="3449320"/>
+            <wp:effectExtent l="0" t="0" r="9525" b="0"/>
+            <wp:wrapTopAndBottom/>
+            <wp:docPr id="11" name="圖片 11" descr="https://i.imgur.com/yc4m7mk.jpg"/>
+            <wp:cNvGraphicFramePr>
+              <a:graphicFrameLocks xmlns:a="http://schemas.openxmlformats.org/drawingml/2006/main" noChangeAspect="1"/>
+            </wp:cNvGraphicFramePr>
+            <a:graphic xmlns:a="http://schemas.openxmlformats.org/drawingml/2006/main">
+              <a:graphicData uri="http://schemas.openxmlformats.org/drawingml/2006/picture">
+                <pic:pic xmlns:pic="http://schemas.openxmlformats.org/drawingml/2006/picture">
+                  <pic:nvPicPr>
+                    <pic:cNvPr id="0" name="Picture 13" descr="https://i.imgur.com/yc4m7mk.jpg"/>
+                    <pic:cNvPicPr>
+                      <a:picLocks noChangeAspect="1" noChangeArrowheads="1"/>
+                    </pic:cNvPicPr>
+                  </pic:nvPicPr>
+                  <pic:blipFill>
+                    <a:blip r:embed="rId11">
+                      <a:extLst>
+                        <a:ext uri="{28A0092B-C50C-407E-A947-70E740481C1C}">
+                          <a14:useLocalDpi xmlns:a14="http://schemas.microsoft.com/office/drawing/2010/main" val="0"/>
+                        </a:ext>
+                      </a:extLst>
+                    </a:blip>
+                    <a:srcRect/>
+                    <a:stretch>
+                      <a:fillRect/>
+                    </a:stretch>
+                  </pic:blipFill>
+                  <pic:spPr bwMode="auto">
+                    <a:xfrm>
+                      <a:off x="0" y="0"/>
+                      <a:ext cx="4600575" cy="3449320"/>
+                    </a:xfrm>
+                    <a:prstGeom prst="rect">
+                      <a:avLst/>
+                    </a:prstGeom>
+                    <a:noFill/>
+                    <a:ln>
+                      <a:noFill/>
+                    </a:ln>
+                  </pic:spPr>
+                </pic:pic>
+              </a:graphicData>
+            </a:graphic>
+            <wp14:sizeRelH relativeFrom="margin">
+              <wp14:pctWidth>0</wp14:pctWidth>
+            </wp14:sizeRelH>
+            <wp14:sizeRelV relativeFrom="margin">
+              <wp14:pctHeight>0</wp14:pctHeight>
+            </wp14:sizeRelV>
+          </wp:anchor>
+        </w:drawing>
+      </w:r>
+      <w:r>
+        <w:rPr>
+          <w:noProof/>
+        </w:rPr>
+        <w:drawing>
+          <wp:anchor distT="0" distB="0" distL="114300" distR="114300" simplePos="0" relativeHeight="251664384" behindDoc="0" locked="0" layoutInCell="1" allowOverlap="1">
+            <wp:simplePos x="0" y="0"/>
+            <wp:positionH relativeFrom="margin">
+              <wp:align>center</wp:align>
+            </wp:positionH>
+            <wp:positionV relativeFrom="paragraph">
+              <wp:posOffset>5191760</wp:posOffset>
+            </wp:positionV>
+            <wp:extent cx="4895850" cy="3034665"/>
+            <wp:effectExtent l="0" t="0" r="0" b="0"/>
+            <wp:wrapSquare wrapText="bothSides"/>
+            <wp:docPr id="13" name="圖片 13" descr="https://i.imgur.com/zRDKaPd.png"/>
+            <wp:cNvGraphicFramePr>
+              <a:graphicFrameLocks xmlns:a="http://schemas.openxmlformats.org/drawingml/2006/main" noChangeAspect="1"/>
+            </wp:cNvGraphicFramePr>
+            <a:graphic xmlns:a="http://schemas.openxmlformats.org/drawingml/2006/main">
+              <a:graphicData uri="http://schemas.openxmlformats.org/drawingml/2006/picture">
+                <pic:pic xmlns:pic="http://schemas.openxmlformats.org/drawingml/2006/picture">
+                  <pic:nvPicPr>
+                    <pic:cNvPr id="0" name="Picture 17" descr="https://i.imgur.com/zRDKaPd.png"/>
+                    <pic:cNvPicPr>
+                      <a:picLocks noChangeAspect="1" noChangeArrowheads="1"/>
+                    </pic:cNvPicPr>
+                  </pic:nvPicPr>
+                  <pic:blipFill rotWithShape="1">
+                    <a:blip r:embed="rId12">
+                      <a:extLst>
+                        <a:ext uri="{28A0092B-C50C-407E-A947-70E740481C1C}">
+                          <a14:useLocalDpi xmlns:a14="http://schemas.microsoft.com/office/drawing/2010/main" val="0"/>
+                        </a:ext>
+                      </a:extLst>
+                    </a:blip>
+                    <a:srcRect l="3686" t="43304" r="68910" b="26496"/>
+                    <a:stretch/>
+                  </pic:blipFill>
+                  <pic:spPr bwMode="auto">
+                    <a:xfrm>
+                      <a:off x="0" y="0"/>
+                      <a:ext cx="4895850" cy="3034665"/>
+                    </a:xfrm>
+                    <a:prstGeom prst="rect">
+                      <a:avLst/>
+                    </a:prstGeom>
+                    <a:noFill/>
+                    <a:ln>
+                      <a:noFill/>
+                    </a:ln>
+                    <a:extLst>
+                      <a:ext uri="{53640926-AAD7-44D8-BBD7-CCE9431645EC}">
+                        <a14:shadowObscured xmlns:a14="http://schemas.microsoft.com/office/drawing/2010/main"/>
+                      </a:ext>
+                    </a:extLst>
+                  </pic:spPr>
+                </pic:pic>
+              </a:graphicData>
+            </a:graphic>
+            <wp14:sizeRelH relativeFrom="margin">
+              <wp14:pctWidth>0</wp14:pctWidth>
+            </wp14:sizeRelH>
+            <wp14:sizeRelV relativeFrom="margin">
+              <wp14:pctHeight>0</wp14:pctHeight>
+            </wp14:sizeRelV>
+          </wp:anchor>
+        </w:drawing>
+      </w:r>
+      <w:r>
+        <w:tab/>
+      </w:r>
+      <w:r>
+        <w:rPr>
+          <w:rFonts w:hint="eastAsia"/>
+        </w:rPr>
+        <w:t>在現實世界測試</w:t>
+      </w:r>
+      <w:r>
+        <w:t>(Real Life Testing)</w:t>
+      </w:r>
+      <w:r>
+        <w:rPr>
+          <w:rFonts w:hint="eastAsia"/>
+        </w:rPr>
+        <w:t>時，剪刀與布都能被準確的辨識，唯獨石頭無法被精確辨識；不僅如此，測試結果也顯示模型對光照角度、光線強度相當敏感。因此，於實際應用時，應維持穩定光源。下圖展示石頭無法被準確辨識。</w:t>
+      </w:r>
+    </w:p>
+    <w:p>
+      <w:pPr>
+        <w:spacing w:line="259" w:lineRule="auto"/>
+      </w:pPr>
+      <w:r>
+        <w:br w:type="page"/>
       </w:r>
     </w:p>
     <w:p>
@@ -1122,7 +2141,10 @@
           <w:numId w:val="4"/>
         </w:numPr>
       </w:pPr>
-      <w:r>
+      <w:bookmarkStart w:id="0" w:name="_GoBack"/>
+      <w:bookmarkEnd w:id="0"/>
+      <w:r>
+        <w:lastRenderedPageBreak/>
         <w:t>硬體</w:t>
       </w:r>
       <w:r>
@@ -1149,27 +2171,12 @@
         <w:rPr>
           <w:rFonts w:hint="eastAsia"/>
         </w:rPr>
-        <w:t>下圖為硬體機構之設計草圖</w:t>
-      </w:r>
-      <w:r>
-        <w:rPr>
-          <w:rFonts w:hint="eastAsia"/>
-        </w:rPr>
-        <w:t>，由圖可見結構可分為基底、鏡頭、布幕、以及螢幕等部分</w:t>
-      </w:r>
-      <w:r>
-        <w:rPr>
-          <w:rFonts w:hint="eastAsia"/>
-        </w:rPr>
-        <w:t>。</w:t>
+        <w:t>下圖為硬體機構之設計草圖，由圖可見結構可分為基底、鏡頭、布幕、以及螢幕等部分。</w:t>
       </w:r>
     </w:p>
     <w:p>
       <w:pPr>
         <w:ind w:firstLine="720"/>
-        <w:rPr>
-          <w:rFonts w:hint="eastAsia"/>
-        </w:rPr>
       </w:pPr>
       <w:r>
         <w:rPr>
@@ -1192,7 +2199,7 @@
                     <pic:cNvPicPr/>
                   </pic:nvPicPr>
                   <pic:blipFill>
-                    <a:blip r:embed="rId5" cstate="print">
+                    <a:blip r:embed="rId13" cstate="print">
                       <a:extLst>
                         <a:ext uri="{28A0092B-C50C-407E-A947-70E740481C1C}">
                           <a14:useLocalDpi xmlns:a14="http://schemas.microsoft.com/office/drawing/2010/main" val="0"/>
@@ -1257,7 +2264,21 @@
         <w:rPr>
           <w:rFonts w:hint="eastAsia"/>
         </w:rPr>
-        <w:t>其中兩支使用於固定布幕，</w:t>
+        <w:t>其中兩支使用於</w:t>
+      </w:r>
+      <w:proofErr w:type="gramStart"/>
+      <w:r>
+        <w:rPr>
+          <w:rFonts w:hint="eastAsia"/>
+        </w:rPr>
+        <w:t>固定布</w:t>
+      </w:r>
+      <w:proofErr w:type="gramEnd"/>
+      <w:r>
+        <w:rPr>
+          <w:rFonts w:hint="eastAsia"/>
+        </w:rPr>
+        <w:t>幕，</w:t>
       </w:r>
       <w:r>
         <w:rPr>
@@ -1298,7 +2319,21 @@
         <w:rPr>
           <w:rFonts w:hint="eastAsia"/>
         </w:rPr>
-        <w:t>利用鐵板及螺絲固定鏡頭於鐵支架上方，而光源部分則使用可夾式的燈光，直接夾在</w:t>
+        <w:t>利用鐵板及螺絲固定鏡頭於鐵支架上方，而光源部分則使用可</w:t>
+      </w:r>
+      <w:proofErr w:type="gramStart"/>
+      <w:r>
+        <w:rPr>
+          <w:rFonts w:hint="eastAsia"/>
+        </w:rPr>
+        <w:t>夾式的燈光</w:t>
+      </w:r>
+      <w:proofErr w:type="gramEnd"/>
+      <w:r>
+        <w:rPr>
+          <w:rFonts w:hint="eastAsia"/>
+        </w:rPr>
+        <w:t>，直接夾在</w:t>
       </w:r>
       <w:r>
         <w:rPr>
@@ -1338,7 +2373,7 @@
                     <pic:cNvPicPr/>
                   </pic:nvPicPr>
                   <pic:blipFill>
-                    <a:blip r:embed="rId6" cstate="print">
+                    <a:blip r:embed="rId14" cstate="print">
                       <a:extLst>
                         <a:ext uri="{28A0092B-C50C-407E-A947-70E740481C1C}">
                           <a14:useLocalDpi xmlns:a14="http://schemas.microsoft.com/office/drawing/2010/main" val="0"/>
@@ -1373,7 +2408,6 @@
         <w:rPr>
           <w:rFonts w:hint="eastAsia"/>
         </w:rPr>
-        <w:lastRenderedPageBreak/>
         <w:t>布幕結構部分，預計使用</w:t>
       </w:r>
       <w:r>
@@ -1404,7 +2438,21 @@
         <w:rPr>
           <w:rFonts w:hint="eastAsia"/>
         </w:rPr>
-        <w:t>架上，若鐵支架需使用</w:t>
+        <w:t>架上，</w:t>
+      </w:r>
+      <w:proofErr w:type="gramStart"/>
+      <w:r>
+        <w:rPr>
+          <w:rFonts w:hint="eastAsia"/>
+        </w:rPr>
+        <w:t>若鐵支架</w:t>
+      </w:r>
+      <w:proofErr w:type="gramEnd"/>
+      <w:r>
+        <w:rPr>
+          <w:rFonts w:hint="eastAsia"/>
+        </w:rPr>
+        <w:t>需使用</w:t>
       </w:r>
       <w:r>
         <w:rPr>
@@ -1416,7 +2464,14 @@
         <w:rPr>
           <w:rFonts w:hint="eastAsia"/>
         </w:rPr>
-        <w:t>則在布幕上開</w:t>
+        <w:t>則在布幕上</w:t>
+      </w:r>
+      <w:proofErr w:type="gramStart"/>
+      <w:r>
+        <w:rPr>
+          <w:rFonts w:hint="eastAsia"/>
+        </w:rPr>
+        <w:t>開</w:t>
       </w:r>
       <w:r>
         <w:rPr>
@@ -1428,7 +2483,14 @@
         <w:rPr>
           <w:rFonts w:hint="eastAsia"/>
         </w:rPr>
-        <w:t>增加</w:t>
+        <w:t>增</w:t>
+      </w:r>
+      <w:proofErr w:type="gramEnd"/>
+      <w:r>
+        <w:rPr>
+          <w:rFonts w:hint="eastAsia"/>
+        </w:rPr>
+        <w:t>加</w:t>
       </w:r>
       <w:r>
         <w:rPr>
@@ -1459,6 +2521,7 @@
           <w:rFonts w:hint="eastAsia"/>
           <w:noProof/>
         </w:rPr>
+        <w:lastRenderedPageBreak/>
         <w:drawing>
           <wp:inline distT="0" distB="0" distL="0" distR="0">
             <wp:extent cx="4365171" cy="1893440"/>
@@ -1475,7 +2538,7 @@
                     <pic:cNvPicPr/>
                   </pic:nvPicPr>
                   <pic:blipFill>
-                    <a:blip r:embed="rId7" cstate="print">
+                    <a:blip r:embed="rId15" cstate="print">
                       <a:extLst>
                         <a:ext uri="{28A0092B-C50C-407E-A947-70E740481C1C}">
                           <a14:useLocalDpi xmlns:a14="http://schemas.microsoft.com/office/drawing/2010/main" val="0"/>
@@ -1506,12 +2569,7 @@
       <w:pPr>
         <w:ind w:firstLine="720"/>
         <w:jc w:val="center"/>
-        <w:rPr>
-          <w:rFonts w:hint="eastAsia"/>
-        </w:rPr>
-      </w:pPr>
-      <w:bookmarkStart w:id="0" w:name="_GoBack"/>
-      <w:bookmarkEnd w:id="0"/>
+      </w:pPr>
       <w:r>
         <w:rPr>
           <w:rFonts w:hint="eastAsia"/>
@@ -1522,9 +2580,6 @@
     <w:p>
       <w:pPr>
         <w:ind w:firstLine="720"/>
-        <w:rPr>
-          <w:rFonts w:hint="eastAsia"/>
-        </w:rPr>
       </w:pPr>
       <w:r>
         <w:rPr>
@@ -1536,7 +2591,21 @@
         <w:rPr>
           <w:rFonts w:hint="eastAsia"/>
         </w:rPr>
-        <w:t>結構就是接上vga線！</w:t>
+        <w:t>結構就是接上</w:t>
+      </w:r>
+      <w:proofErr w:type="spellStart"/>
+      <w:r>
+        <w:rPr>
+          <w:rFonts w:hint="eastAsia"/>
+        </w:rPr>
+        <w:t>vga</w:t>
+      </w:r>
+      <w:proofErr w:type="spellEnd"/>
+      <w:r>
+        <w:rPr>
+          <w:rFonts w:hint="eastAsia"/>
+        </w:rPr>
+        <w:t>線！</w:t>
       </w:r>
     </w:p>
     <w:p>
@@ -1818,7 +2887,21 @@
         <w:rPr>
           <w:rFonts w:hint="eastAsia"/>
         </w:rPr>
-        <w:t>，其三應完成卷積神經網路之實作與周邊設備之整合，最終須</w:t>
+        <w:t>，其三應</w:t>
+      </w:r>
+      <w:proofErr w:type="gramStart"/>
+      <w:r>
+        <w:rPr>
+          <w:rFonts w:hint="eastAsia"/>
+        </w:rPr>
+        <w:t>完成卷積神經</w:t>
+      </w:r>
+      <w:proofErr w:type="gramEnd"/>
+      <w:r>
+        <w:rPr>
+          <w:rFonts w:hint="eastAsia"/>
+        </w:rPr>
+        <w:t>網路之實作與周邊設備之整合，最終須</w:t>
       </w:r>
       <w:r>
         <w:rPr>
@@ -1919,8 +3002,13 @@
           <w:numId w:val="5"/>
         </w:numPr>
       </w:pPr>
-      <w:r>
-        <w:t>卷積神經網路之實作與周邊設備之整合</w:t>
+      <w:proofErr w:type="gramStart"/>
+      <w:r>
+        <w:t>卷積神經</w:t>
+      </w:r>
+      <w:proofErr w:type="gramEnd"/>
+      <w:r>
+        <w:t>網路之實作與周邊設備之整合</w:t>
       </w:r>
     </w:p>
     <w:p>
@@ -1931,7 +3019,35 @@
         <w:rPr>
           <w:rFonts w:hint="eastAsia"/>
         </w:rPr>
-        <w:t>由於工作已被拆分，雙方可同時進行互不干擾之工作進度。於此階段，吳邦寧將負責卷積神經網路之實作，而張芯瑜將負責周邊設備之整合。</w:t>
+        <w:t>由於工作已被拆分，雙方可同時進行互不干擾之工作進度。於此階段，吳邦寧將</w:t>
+      </w:r>
+      <w:proofErr w:type="gramStart"/>
+      <w:r>
+        <w:rPr>
+          <w:rFonts w:hint="eastAsia"/>
+        </w:rPr>
+        <w:t>負責卷積神經</w:t>
+      </w:r>
+      <w:proofErr w:type="gramEnd"/>
+      <w:r>
+        <w:rPr>
+          <w:rFonts w:hint="eastAsia"/>
+        </w:rPr>
+        <w:t>網路之實作，而張</w:t>
+      </w:r>
+      <w:proofErr w:type="gramStart"/>
+      <w:r>
+        <w:rPr>
+          <w:rFonts w:hint="eastAsia"/>
+        </w:rPr>
+        <w:t>芯瑜</w:t>
+      </w:r>
+      <w:proofErr w:type="gramEnd"/>
+      <w:r>
+        <w:rPr>
+          <w:rFonts w:hint="eastAsia"/>
+        </w:rPr>
+        <w:t>將負責周邊設備之整合。</w:t>
       </w:r>
     </w:p>
     <w:p>
@@ -1983,7 +3099,21 @@
         <w:rPr>
           <w:rFonts w:hint="eastAsia"/>
         </w:rPr>
-        <w:t>有鑑於雙方已完成各自之工作，此時應將雙方之工作進度整合。</w:t>
+        <w:t>有</w:t>
+      </w:r>
+      <w:proofErr w:type="gramStart"/>
+      <w:r>
+        <w:rPr>
+          <w:rFonts w:hint="eastAsia"/>
+        </w:rPr>
+        <w:t>鑑</w:t>
+      </w:r>
+      <w:proofErr w:type="gramEnd"/>
+      <w:r>
+        <w:rPr>
+          <w:rFonts w:hint="eastAsia"/>
+        </w:rPr>
+        <w:t>於雙方已完成各自之工作，此時應將雙方之工作進度整合。</w:t>
       </w:r>
       <w:r>
         <w:rPr>

</xml_diff>